<commit_message>
added poc for generating pages description in the final docx
</commit_message>
<xml_diff>
--- a/Wheel/Resources/Raw/Templates/Docx/Screen Page.docx
+++ b/Wheel/Resources/Raw/Templates/Docx/Screen Page.docx
@@ -48,7 +48,16 @@
           <w:u w:val="single"/>
           <w:lang w:val="en-US"/>
         </w:rPr>
-        <w:t>screen_</w:t>
+        <w:t>screen</w:t>
+      </w:r>
+      <w:r>
+        <w:rPr>
+          <w:sz w:val="32"/>
+          <w:szCs w:val="32"/>
+          <w:u w:val="single"/>
+          <w:lang w:val="en-US"/>
+        </w:rPr>
+        <w:t>_</w:t>
       </w:r>
       <w:proofErr w:type="gramStart"/>
       <w:r>
@@ -526,15 +535,15 @@
     <w:lsdException w:name="Unresolved Mention" w:semiHidden="1" w:unhideWhenUsed="1"/>
     <w:lsdException w:name="Smart Link" w:semiHidden="1" w:unhideWhenUsed="1"/>
   </w:latentStyles>
-  <w:style w:type="paragraph" w:default="1" w:styleId="Normal">
+  <w:style w:type="paragraph" w:default="1" w:styleId="a">
     <w:name w:val="Normal"/>
     <w:qFormat/>
   </w:style>
-  <w:style w:type="paragraph" w:styleId="Heading1">
+  <w:style w:type="paragraph" w:styleId="1">
     <w:name w:val="heading 1"/>
-    <w:basedOn w:val="Normal"/>
-    <w:next w:val="Normal"/>
-    <w:link w:val="Heading1Char"/>
+    <w:basedOn w:val="a"/>
+    <w:next w:val="a"/>
+    <w:link w:val="10"/>
     <w:uiPriority w:val="9"/>
     <w:qFormat/>
     <w:rsid w:val="00A823B0"/>
@@ -551,11 +560,11 @@
       <w:szCs w:val="40"/>
     </w:rPr>
   </w:style>
-  <w:style w:type="paragraph" w:styleId="Heading2">
+  <w:style w:type="paragraph" w:styleId="2">
     <w:name w:val="heading 2"/>
-    <w:basedOn w:val="Normal"/>
-    <w:next w:val="Normal"/>
-    <w:link w:val="Heading2Char"/>
+    <w:basedOn w:val="a"/>
+    <w:next w:val="a"/>
+    <w:link w:val="20"/>
     <w:uiPriority w:val="9"/>
     <w:semiHidden/>
     <w:unhideWhenUsed/>
@@ -574,11 +583,11 @@
       <w:szCs w:val="32"/>
     </w:rPr>
   </w:style>
-  <w:style w:type="paragraph" w:styleId="Heading3">
+  <w:style w:type="paragraph" w:styleId="3">
     <w:name w:val="heading 3"/>
-    <w:basedOn w:val="Normal"/>
-    <w:next w:val="Normal"/>
-    <w:link w:val="Heading3Char"/>
+    <w:basedOn w:val="a"/>
+    <w:next w:val="a"/>
+    <w:link w:val="30"/>
     <w:uiPriority w:val="9"/>
     <w:semiHidden/>
     <w:unhideWhenUsed/>
@@ -597,11 +606,11 @@
       <w:szCs w:val="28"/>
     </w:rPr>
   </w:style>
-  <w:style w:type="paragraph" w:styleId="Heading4">
+  <w:style w:type="paragraph" w:styleId="4">
     <w:name w:val="heading 4"/>
-    <w:basedOn w:val="Normal"/>
-    <w:next w:val="Normal"/>
-    <w:link w:val="Heading4Char"/>
+    <w:basedOn w:val="a"/>
+    <w:next w:val="a"/>
+    <w:link w:val="40"/>
     <w:uiPriority w:val="9"/>
     <w:semiHidden/>
     <w:unhideWhenUsed/>
@@ -620,11 +629,11 @@
       <w:color w:val="0F4761" w:themeColor="accent1" w:themeShade="BF"/>
     </w:rPr>
   </w:style>
-  <w:style w:type="paragraph" w:styleId="Heading5">
+  <w:style w:type="paragraph" w:styleId="5">
     <w:name w:val="heading 5"/>
-    <w:basedOn w:val="Normal"/>
-    <w:next w:val="Normal"/>
-    <w:link w:val="Heading5Char"/>
+    <w:basedOn w:val="a"/>
+    <w:next w:val="a"/>
+    <w:link w:val="50"/>
     <w:uiPriority w:val="9"/>
     <w:semiHidden/>
     <w:unhideWhenUsed/>
@@ -641,11 +650,11 @@
       <w:color w:val="0F4761" w:themeColor="accent1" w:themeShade="BF"/>
     </w:rPr>
   </w:style>
-  <w:style w:type="paragraph" w:styleId="Heading6">
+  <w:style w:type="paragraph" w:styleId="6">
     <w:name w:val="heading 6"/>
-    <w:basedOn w:val="Normal"/>
-    <w:next w:val="Normal"/>
-    <w:link w:val="Heading6Char"/>
+    <w:basedOn w:val="a"/>
+    <w:next w:val="a"/>
+    <w:link w:val="60"/>
     <w:uiPriority w:val="9"/>
     <w:semiHidden/>
     <w:unhideWhenUsed/>
@@ -664,11 +673,11 @@
       <w:color w:val="595959" w:themeColor="text1" w:themeTint="A6"/>
     </w:rPr>
   </w:style>
-  <w:style w:type="paragraph" w:styleId="Heading7">
+  <w:style w:type="paragraph" w:styleId="7">
     <w:name w:val="heading 7"/>
-    <w:basedOn w:val="Normal"/>
-    <w:next w:val="Normal"/>
-    <w:link w:val="Heading7Char"/>
+    <w:basedOn w:val="a"/>
+    <w:next w:val="a"/>
+    <w:link w:val="70"/>
     <w:uiPriority w:val="9"/>
     <w:semiHidden/>
     <w:unhideWhenUsed/>
@@ -685,11 +694,11 @@
       <w:color w:val="595959" w:themeColor="text1" w:themeTint="A6"/>
     </w:rPr>
   </w:style>
-  <w:style w:type="paragraph" w:styleId="Heading8">
+  <w:style w:type="paragraph" w:styleId="8">
     <w:name w:val="heading 8"/>
-    <w:basedOn w:val="Normal"/>
-    <w:next w:val="Normal"/>
-    <w:link w:val="Heading8Char"/>
+    <w:basedOn w:val="a"/>
+    <w:next w:val="a"/>
+    <w:link w:val="80"/>
     <w:uiPriority w:val="9"/>
     <w:semiHidden/>
     <w:unhideWhenUsed/>
@@ -708,11 +717,11 @@
       <w:color w:val="272727" w:themeColor="text1" w:themeTint="D8"/>
     </w:rPr>
   </w:style>
-  <w:style w:type="paragraph" w:styleId="Heading9">
+  <w:style w:type="paragraph" w:styleId="9">
     <w:name w:val="heading 9"/>
-    <w:basedOn w:val="Normal"/>
-    <w:next w:val="Normal"/>
-    <w:link w:val="Heading9Char"/>
+    <w:basedOn w:val="a"/>
+    <w:next w:val="a"/>
+    <w:link w:val="90"/>
     <w:uiPriority w:val="9"/>
     <w:semiHidden/>
     <w:unhideWhenUsed/>
@@ -729,13 +738,13 @@
       <w:color w:val="272727" w:themeColor="text1" w:themeTint="D8"/>
     </w:rPr>
   </w:style>
-  <w:style w:type="character" w:default="1" w:styleId="DefaultParagraphFont">
+  <w:style w:type="character" w:default="1" w:styleId="a0">
     <w:name w:val="Default Paragraph Font"/>
     <w:uiPriority w:val="1"/>
     <w:semiHidden/>
     <w:unhideWhenUsed/>
   </w:style>
-  <w:style w:type="table" w:default="1" w:styleId="TableNormal">
+  <w:style w:type="table" w:default="1" w:styleId="a1">
     <w:name w:val="Normal Table"/>
     <w:uiPriority w:val="99"/>
     <w:semiHidden/>
@@ -750,16 +759,16 @@
       </w:tblCellMar>
     </w:tblPr>
   </w:style>
-  <w:style w:type="numbering" w:default="1" w:styleId="NoList">
+  <w:style w:type="numbering" w:default="1" w:styleId="a2">
     <w:name w:val="No List"/>
     <w:uiPriority w:val="99"/>
     <w:semiHidden/>
     <w:unhideWhenUsed/>
   </w:style>
-  <w:style w:type="character" w:customStyle="1" w:styleId="Heading1Char">
-    <w:name w:val="Heading 1 Char"/>
-    <w:basedOn w:val="DefaultParagraphFont"/>
-    <w:link w:val="Heading1"/>
+  <w:style w:type="character" w:customStyle="1" w:styleId="10">
+    <w:name w:val="כותרת 1 תו"/>
+    <w:basedOn w:val="a0"/>
+    <w:link w:val="1"/>
     <w:uiPriority w:val="9"/>
     <w:rsid w:val="00A823B0"/>
     <w:rPr>
@@ -769,10 +778,10 @@
       <w:szCs w:val="40"/>
     </w:rPr>
   </w:style>
-  <w:style w:type="character" w:customStyle="1" w:styleId="Heading2Char">
-    <w:name w:val="Heading 2 Char"/>
-    <w:basedOn w:val="DefaultParagraphFont"/>
-    <w:link w:val="Heading2"/>
+  <w:style w:type="character" w:customStyle="1" w:styleId="20">
+    <w:name w:val="כותרת 2 תו"/>
+    <w:basedOn w:val="a0"/>
+    <w:link w:val="2"/>
     <w:uiPriority w:val="9"/>
     <w:semiHidden/>
     <w:rsid w:val="00A823B0"/>
@@ -783,10 +792,10 @@
       <w:szCs w:val="32"/>
     </w:rPr>
   </w:style>
-  <w:style w:type="character" w:customStyle="1" w:styleId="Heading3Char">
-    <w:name w:val="Heading 3 Char"/>
-    <w:basedOn w:val="DefaultParagraphFont"/>
-    <w:link w:val="Heading3"/>
+  <w:style w:type="character" w:customStyle="1" w:styleId="30">
+    <w:name w:val="כותרת 3 תו"/>
+    <w:basedOn w:val="a0"/>
+    <w:link w:val="3"/>
     <w:uiPriority w:val="9"/>
     <w:semiHidden/>
     <w:rsid w:val="00A823B0"/>
@@ -797,10 +806,10 @@
       <w:szCs w:val="28"/>
     </w:rPr>
   </w:style>
-  <w:style w:type="character" w:customStyle="1" w:styleId="Heading4Char">
-    <w:name w:val="Heading 4 Char"/>
-    <w:basedOn w:val="DefaultParagraphFont"/>
-    <w:link w:val="Heading4"/>
+  <w:style w:type="character" w:customStyle="1" w:styleId="40">
+    <w:name w:val="כותרת 4 תו"/>
+    <w:basedOn w:val="a0"/>
+    <w:link w:val="4"/>
     <w:uiPriority w:val="9"/>
     <w:semiHidden/>
     <w:rsid w:val="00A823B0"/>
@@ -811,10 +820,10 @@
       <w:color w:val="0F4761" w:themeColor="accent1" w:themeShade="BF"/>
     </w:rPr>
   </w:style>
-  <w:style w:type="character" w:customStyle="1" w:styleId="Heading5Char">
-    <w:name w:val="Heading 5 Char"/>
-    <w:basedOn w:val="DefaultParagraphFont"/>
-    <w:link w:val="Heading5"/>
+  <w:style w:type="character" w:customStyle="1" w:styleId="50">
+    <w:name w:val="כותרת 5 תו"/>
+    <w:basedOn w:val="a0"/>
+    <w:link w:val="5"/>
     <w:uiPriority w:val="9"/>
     <w:semiHidden/>
     <w:rsid w:val="00A823B0"/>
@@ -823,10 +832,10 @@
       <w:color w:val="0F4761" w:themeColor="accent1" w:themeShade="BF"/>
     </w:rPr>
   </w:style>
-  <w:style w:type="character" w:customStyle="1" w:styleId="Heading6Char">
-    <w:name w:val="Heading 6 Char"/>
-    <w:basedOn w:val="DefaultParagraphFont"/>
-    <w:link w:val="Heading6"/>
+  <w:style w:type="character" w:customStyle="1" w:styleId="60">
+    <w:name w:val="כותרת 6 תו"/>
+    <w:basedOn w:val="a0"/>
+    <w:link w:val="6"/>
     <w:uiPriority w:val="9"/>
     <w:semiHidden/>
     <w:rsid w:val="00A823B0"/>
@@ -837,10 +846,10 @@
       <w:color w:val="595959" w:themeColor="text1" w:themeTint="A6"/>
     </w:rPr>
   </w:style>
-  <w:style w:type="character" w:customStyle="1" w:styleId="Heading7Char">
-    <w:name w:val="Heading 7 Char"/>
-    <w:basedOn w:val="DefaultParagraphFont"/>
-    <w:link w:val="Heading7"/>
+  <w:style w:type="character" w:customStyle="1" w:styleId="70">
+    <w:name w:val="כותרת 7 תו"/>
+    <w:basedOn w:val="a0"/>
+    <w:link w:val="7"/>
     <w:uiPriority w:val="9"/>
     <w:semiHidden/>
     <w:rsid w:val="00A823B0"/>
@@ -849,10 +858,10 @@
       <w:color w:val="595959" w:themeColor="text1" w:themeTint="A6"/>
     </w:rPr>
   </w:style>
-  <w:style w:type="character" w:customStyle="1" w:styleId="Heading8Char">
-    <w:name w:val="Heading 8 Char"/>
-    <w:basedOn w:val="DefaultParagraphFont"/>
-    <w:link w:val="Heading8"/>
+  <w:style w:type="character" w:customStyle="1" w:styleId="80">
+    <w:name w:val="כותרת 8 תו"/>
+    <w:basedOn w:val="a0"/>
+    <w:link w:val="8"/>
     <w:uiPriority w:val="9"/>
     <w:semiHidden/>
     <w:rsid w:val="00A823B0"/>
@@ -863,10 +872,10 @@
       <w:color w:val="272727" w:themeColor="text1" w:themeTint="D8"/>
     </w:rPr>
   </w:style>
-  <w:style w:type="character" w:customStyle="1" w:styleId="Heading9Char">
-    <w:name w:val="Heading 9 Char"/>
-    <w:basedOn w:val="DefaultParagraphFont"/>
-    <w:link w:val="Heading9"/>
+  <w:style w:type="character" w:customStyle="1" w:styleId="90">
+    <w:name w:val="כותרת 9 תו"/>
+    <w:basedOn w:val="a0"/>
+    <w:link w:val="9"/>
     <w:uiPriority w:val="9"/>
     <w:semiHidden/>
     <w:rsid w:val="00A823B0"/>
@@ -875,11 +884,11 @@
       <w:color w:val="272727" w:themeColor="text1" w:themeTint="D8"/>
     </w:rPr>
   </w:style>
-  <w:style w:type="paragraph" w:styleId="Title">
+  <w:style w:type="paragraph" w:styleId="a3">
     <w:name w:val="Title"/>
-    <w:basedOn w:val="Normal"/>
-    <w:next w:val="Normal"/>
-    <w:link w:val="TitleChar"/>
+    <w:basedOn w:val="a"/>
+    <w:next w:val="a"/>
+    <w:link w:val="a4"/>
     <w:uiPriority w:val="10"/>
     <w:qFormat/>
     <w:rsid w:val="00A823B0"/>
@@ -895,10 +904,10 @@
       <w:szCs w:val="56"/>
     </w:rPr>
   </w:style>
-  <w:style w:type="character" w:customStyle="1" w:styleId="TitleChar">
-    <w:name w:val="Title Char"/>
-    <w:basedOn w:val="DefaultParagraphFont"/>
-    <w:link w:val="Title"/>
+  <w:style w:type="character" w:customStyle="1" w:styleId="a4">
+    <w:name w:val="כותרת טקסט תו"/>
+    <w:basedOn w:val="a0"/>
+    <w:link w:val="a3"/>
     <w:uiPriority w:val="10"/>
     <w:rsid w:val="00A823B0"/>
     <w:rPr>
@@ -909,11 +918,11 @@
       <w:szCs w:val="56"/>
     </w:rPr>
   </w:style>
-  <w:style w:type="paragraph" w:styleId="Subtitle">
+  <w:style w:type="paragraph" w:styleId="a5">
     <w:name w:val="Subtitle"/>
-    <w:basedOn w:val="Normal"/>
-    <w:next w:val="Normal"/>
-    <w:link w:val="SubtitleChar"/>
+    <w:basedOn w:val="a"/>
+    <w:next w:val="a"/>
+    <w:link w:val="a6"/>
     <w:uiPriority w:val="11"/>
     <w:qFormat/>
     <w:rsid w:val="00A823B0"/>
@@ -930,10 +939,10 @@
       <w:szCs w:val="28"/>
     </w:rPr>
   </w:style>
-  <w:style w:type="character" w:customStyle="1" w:styleId="SubtitleChar">
-    <w:name w:val="Subtitle Char"/>
-    <w:basedOn w:val="DefaultParagraphFont"/>
-    <w:link w:val="Subtitle"/>
+  <w:style w:type="character" w:customStyle="1" w:styleId="a6">
+    <w:name w:val="כותרת משנה תו"/>
+    <w:basedOn w:val="a0"/>
+    <w:link w:val="a5"/>
     <w:uiPriority w:val="11"/>
     <w:rsid w:val="00A823B0"/>
     <w:rPr>
@@ -944,11 +953,11 @@
       <w:szCs w:val="28"/>
     </w:rPr>
   </w:style>
-  <w:style w:type="paragraph" w:styleId="Quote">
+  <w:style w:type="paragraph" w:styleId="a7">
     <w:name w:val="Quote"/>
-    <w:basedOn w:val="Normal"/>
-    <w:next w:val="Normal"/>
-    <w:link w:val="QuoteChar"/>
+    <w:basedOn w:val="a"/>
+    <w:next w:val="a"/>
+    <w:link w:val="a8"/>
     <w:uiPriority w:val="29"/>
     <w:qFormat/>
     <w:rsid w:val="00A823B0"/>
@@ -962,10 +971,10 @@
       <w:color w:val="404040" w:themeColor="text1" w:themeTint="BF"/>
     </w:rPr>
   </w:style>
-  <w:style w:type="character" w:customStyle="1" w:styleId="QuoteChar">
-    <w:name w:val="Quote Char"/>
-    <w:basedOn w:val="DefaultParagraphFont"/>
-    <w:link w:val="Quote"/>
+  <w:style w:type="character" w:customStyle="1" w:styleId="a8">
+    <w:name w:val="ציטוט תו"/>
+    <w:basedOn w:val="a0"/>
+    <w:link w:val="a7"/>
     <w:uiPriority w:val="29"/>
     <w:rsid w:val="00A823B0"/>
     <w:rPr>
@@ -974,9 +983,9 @@
       <w:color w:val="404040" w:themeColor="text1" w:themeTint="BF"/>
     </w:rPr>
   </w:style>
-  <w:style w:type="paragraph" w:styleId="ListParagraph">
+  <w:style w:type="paragraph" w:styleId="a9">
     <w:name w:val="List Paragraph"/>
-    <w:basedOn w:val="Normal"/>
+    <w:basedOn w:val="a"/>
     <w:uiPriority w:val="34"/>
     <w:qFormat/>
     <w:rsid w:val="00A823B0"/>
@@ -985,9 +994,9 @@
       <w:contextualSpacing/>
     </w:pPr>
   </w:style>
-  <w:style w:type="character" w:styleId="IntenseEmphasis">
+  <w:style w:type="character" w:styleId="aa">
     <w:name w:val="Intense Emphasis"/>
-    <w:basedOn w:val="DefaultParagraphFont"/>
+    <w:basedOn w:val="a0"/>
     <w:uiPriority w:val="21"/>
     <w:qFormat/>
     <w:rsid w:val="00A823B0"/>
@@ -997,11 +1006,11 @@
       <w:color w:val="0F4761" w:themeColor="accent1" w:themeShade="BF"/>
     </w:rPr>
   </w:style>
-  <w:style w:type="paragraph" w:styleId="IntenseQuote">
+  <w:style w:type="paragraph" w:styleId="ab">
     <w:name w:val="Intense Quote"/>
-    <w:basedOn w:val="Normal"/>
-    <w:next w:val="Normal"/>
-    <w:link w:val="IntenseQuoteChar"/>
+    <w:basedOn w:val="a"/>
+    <w:next w:val="a"/>
+    <w:link w:val="ac"/>
     <w:uiPriority w:val="30"/>
     <w:qFormat/>
     <w:rsid w:val="00A823B0"/>
@@ -1020,10 +1029,10 @@
       <w:color w:val="0F4761" w:themeColor="accent1" w:themeShade="BF"/>
     </w:rPr>
   </w:style>
-  <w:style w:type="character" w:customStyle="1" w:styleId="IntenseQuoteChar">
-    <w:name w:val="Intense Quote Char"/>
-    <w:basedOn w:val="DefaultParagraphFont"/>
-    <w:link w:val="IntenseQuote"/>
+  <w:style w:type="character" w:customStyle="1" w:styleId="ac">
+    <w:name w:val="ציטוט חזק תו"/>
+    <w:basedOn w:val="a0"/>
+    <w:link w:val="ab"/>
     <w:uiPriority w:val="30"/>
     <w:rsid w:val="00A823B0"/>
     <w:rPr>
@@ -1032,9 +1041,9 @@
       <w:color w:val="0F4761" w:themeColor="accent1" w:themeShade="BF"/>
     </w:rPr>
   </w:style>
-  <w:style w:type="character" w:styleId="IntenseReference">
+  <w:style w:type="character" w:styleId="ad">
     <w:name w:val="Intense Reference"/>
-    <w:basedOn w:val="DefaultParagraphFont"/>
+    <w:basedOn w:val="a0"/>
     <w:uiPriority w:val="32"/>
     <w:qFormat/>
     <w:rsid w:val="00A823B0"/>

</xml_diff>